<commit_message>
Add questions in java and software testing
</commit_message>
<xml_diff>
--- a/Interview Questions Software Testing.docx
+++ b/Interview Questions Software Testing.docx
@@ -93,160 +93,82 @@
               <w:ind w:left="1060"/>
             </w:pPr>
             <w:r>
-              <w:t>Means from the beginning when you get the</w:t>
-            </w:r>
+              <w:t>Means from the beginning when you get the requirements.</w:t>
+            </w:r>
+          </w:p>
+          <w:p/>
+          <w:p>
+            <w:r>
+              <w:t xml:space="preserve">              2. Test the software in order to find the defects.</w:t>
+            </w:r>
+          </w:p>
+          <w:p/>
+          <w:p>
+            <w:r>
+              <w:t xml:space="preserve">              3. Highly impossible to give bug-free software to the customer.</w:t>
+            </w:r>
+          </w:p>
+          <w:p>
             <w:r>
               <w:t xml:space="preserve"> </w:t>
             </w:r>
-            <w:r>
-              <w:t>requirements.</w:t>
+          </w:p>
+          <w:p>
+            <w:r>
+              <w:t xml:space="preserve">              4. Should not do Exhaustive testing. </w:t>
+            </w:r>
+          </w:p>
+          <w:p>
+            <w:r>
+              <w:t xml:space="preserve">                  This means we should not use the same type of data for testing every time.</w:t>
             </w:r>
           </w:p>
           <w:p/>
           <w:p>
             <w:r>
-              <w:t xml:space="preserve">   </w:t>
-            </w:r>
-            <w:r>
-              <w:t xml:space="preserve">           </w:t>
-            </w:r>
-            <w:r>
-              <w:t>2. Test the software in order to find the defects.</w:t>
+              <w:t xml:space="preserve">              5. Testing is context-based. </w:t>
+            </w:r>
+          </w:p>
+          <w:p>
+            <w:r>
+              <w:t xml:space="preserve">                  This means deciding what types of testing should be conducted based on the type of                    </w:t>
+            </w:r>
+          </w:p>
+          <w:p>
+            <w:r>
+              <w:t xml:space="preserve">                   applications.</w:t>
             </w:r>
           </w:p>
           <w:p/>
           <w:p>
             <w:r>
-              <w:t xml:space="preserve">   </w:t>
-            </w:r>
-            <w:r>
-              <w:t xml:space="preserve">           </w:t>
-            </w:r>
-            <w:r>
-              <w:t>3. Highly impossible to give bug-free software to the customer.</w:t>
-            </w:r>
-          </w:p>
-          <w:p>
-            <w:r>
-              <w:t xml:space="preserve"> </w:t>
-            </w:r>
-          </w:p>
-          <w:p>
-            <w:r>
-              <w:t xml:space="preserve">   </w:t>
-            </w:r>
-            <w:r>
-              <w:t xml:space="preserve">           </w:t>
-            </w:r>
-            <w:r>
-              <w:t xml:space="preserve">4. Should not do Exhaustive testing. </w:t>
-            </w:r>
-          </w:p>
-          <w:p>
-            <w:r>
-              <w:t xml:space="preserve">                  </w:t>
-            </w:r>
-            <w:r>
-              <w:t>This means we should not use the same type of data for testing every time.</w:t>
+              <w:t xml:space="preserve">              6. We should follow the concept of the pesticide paradox. </w:t>
+            </w:r>
+          </w:p>
+          <w:p>
+            <w:r>
+              <w:t xml:space="preserve">                  This means, if you are executing the cases for a longer run, they won't find any defects. </w:t>
+            </w:r>
+          </w:p>
+          <w:p>
+            <w:r>
+              <w:t xml:space="preserve">                  We have to keep updating test cases in every cycle/release to find more defects.</w:t>
             </w:r>
           </w:p>
           <w:p/>
           <w:p>
             <w:r>
-              <w:t xml:space="preserve">   </w:t>
-            </w:r>
-            <w:r>
-              <w:t xml:space="preserve">           </w:t>
-            </w:r>
-            <w:r>
-              <w:t xml:space="preserve">5. Testing is context-based. </w:t>
-            </w:r>
-          </w:p>
-          <w:p>
-            <w:r>
-              <w:t xml:space="preserve">                  </w:t>
-            </w:r>
-            <w:r>
-              <w:t xml:space="preserve">This means </w:t>
-            </w:r>
-            <w:r>
-              <w:t>deciding</w:t>
-            </w:r>
-            <w:r>
-              <w:t xml:space="preserve"> what types of testing should be conducted based on the type of</w:t>
-            </w:r>
-            <w:r>
-              <w:t xml:space="preserve">                    </w:t>
-            </w:r>
-          </w:p>
-          <w:p>
-            <w:r>
-              <w:t xml:space="preserve">                   applications.</w:t>
-            </w:r>
-          </w:p>
-          <w:p/>
-          <w:p>
-            <w:r>
-              <w:t xml:space="preserve">  </w:t>
-            </w:r>
-            <w:r>
-              <w:t xml:space="preserve">           </w:t>
-            </w:r>
-            <w:r>
-              <w:t xml:space="preserve"> 6. We should follow the concept of the pesticide paradox. </w:t>
-            </w:r>
-          </w:p>
-          <w:p>
-            <w:r>
-              <w:t xml:space="preserve">                  </w:t>
-            </w:r>
-            <w:r>
-              <w:t xml:space="preserve">This means, if you are executing the cases for a longer run, they won't find any defects. </w:t>
-            </w:r>
-          </w:p>
-          <w:p>
-            <w:r>
-              <w:t xml:space="preserve">      </w:t>
-            </w:r>
-            <w:r>
-              <w:t xml:space="preserve">            </w:t>
-            </w:r>
-            <w:r>
-              <w:t>We have to keep updating test cases in every cycle/release to find more defects.</w:t>
-            </w:r>
-          </w:p>
-          <w:p/>
-          <w:p>
-            <w:r>
-              <w:t xml:space="preserve">   </w:t>
-            </w:r>
-            <w:r>
-              <w:t xml:space="preserve">            </w:t>
-            </w:r>
-            <w:r>
-              <w:t xml:space="preserve">7. We should follow defect clustering. </w:t>
-            </w:r>
-          </w:p>
-          <w:p>
-            <w:r>
-              <w:t xml:space="preserve">                   </w:t>
-            </w:r>
-            <w:r>
-              <w:t xml:space="preserve">This means some of the modules contain most of the defects. </w:t>
-            </w:r>
-          </w:p>
-          <w:p>
-            <w:r>
-              <w:t xml:space="preserve">     </w:t>
-            </w:r>
-            <w:r>
-              <w:t xml:space="preserve">             </w:t>
-            </w:r>
-            <w:r>
-              <w:t xml:space="preserve"> By experience, we can identify such risky modules. 80% of the problems are found in 20% </w:t>
-            </w:r>
-            <w:r>
-              <w:t xml:space="preserve">    </w:t>
+              <w:t xml:space="preserve">               7. We should follow defect clustering. </w:t>
+            </w:r>
+          </w:p>
+          <w:p>
+            <w:r>
+              <w:t xml:space="preserve">                   This means some of the modules contain most of the defects. </w:t>
+            </w:r>
+          </w:p>
+          <w:p>
+            <w:r>
+              <w:t xml:space="preserve">                   By experience, we can identify such risky modules. 80% of the problems are found in 20%     </w:t>
             </w:r>
           </w:p>
           <w:p>
@@ -271,22 +193,81 @@
               </w:numPr>
             </w:pPr>
             <w:r>
-              <w:t>What are service-based and product-based companies?</w:t>
+              <w:t xml:space="preserve">What </w:t>
+            </w:r>
+            <w:r>
+              <w:t>is a project and product?</w:t>
             </w:r>
           </w:p>
           <w:p/>
           <w:p>
             <w:pPr>
               <w:pStyle w:val="ListParagraph"/>
-            </w:pPr>
-          </w:p>
-        </w:tc>
-      </w:tr>
-      <w:tr>
-        <w:tc>
-          <w:tcPr>
-            <w:tcW w:w="9350" w:type="dxa"/>
-          </w:tcPr>
+              <w:numPr>
+                <w:ilvl w:val="0"/>
+                <w:numId w:val="2"/>
+              </w:numPr>
+            </w:pPr>
+            <w:r>
+              <w:t xml:space="preserve">If a software application is developed for </w:t>
+            </w:r>
+            <w:r>
+              <w:t xml:space="preserve">a </w:t>
+            </w:r>
+            <w:r>
+              <w:t xml:space="preserve">specific customer based on the </w:t>
+            </w:r>
+            <w:r>
+              <w:t>requirement,</w:t>
+            </w:r>
+            <w:r>
+              <w:t xml:space="preserve"> then it is called a project.</w:t>
+            </w:r>
+          </w:p>
+          <w:p>
+            <w:pPr>
+              <w:pStyle w:val="ListParagraph"/>
+            </w:pPr>
+          </w:p>
+          <w:p>
+            <w:pPr>
+              <w:pStyle w:val="ListParagraph"/>
+              <w:numPr>
+                <w:ilvl w:val="0"/>
+                <w:numId w:val="2"/>
+              </w:numPr>
+            </w:pPr>
+            <w:r>
+              <w:t xml:space="preserve">If </w:t>
+            </w:r>
+            <w:r>
+              <w:t xml:space="preserve">a </w:t>
+            </w:r>
+            <w:r>
+              <w:t xml:space="preserve">software application is developed for multiple customers based on market </w:t>
+            </w:r>
+            <w:r>
+              <w:t>requirements,</w:t>
+            </w:r>
+            <w:r>
+              <w:t xml:space="preserve"> then it </w:t>
+            </w:r>
+            <w:r>
+              <w:t xml:space="preserve">is </w:t>
+            </w:r>
+            <w:r>
+              <w:t xml:space="preserve">called </w:t>
+            </w:r>
+            <w:r>
+              <w:t xml:space="preserve">a </w:t>
+            </w:r>
+            <w:r>
+              <w:t>product</w:t>
+            </w:r>
+            <w:r>
+              <w:t>.</w:t>
+            </w:r>
+          </w:p>
           <w:p/>
         </w:tc>
       </w:tr>
@@ -295,13 +276,1730 @@
           <w:tcPr>
             <w:tcW w:w="9350" w:type="dxa"/>
           </w:tcPr>
+          <w:p>
+            <w:pPr>
+              <w:pStyle w:val="ListParagraph"/>
+              <w:numPr>
+                <w:ilvl w:val="0"/>
+                <w:numId w:val="1"/>
+              </w:numPr>
+            </w:pPr>
+            <w:r>
+              <w:t>What is a defect?</w:t>
+            </w:r>
+          </w:p>
+          <w:p>
+            <w:pPr>
+              <w:pStyle w:val="ListParagraph"/>
+            </w:pPr>
+          </w:p>
+          <w:p>
+            <w:pPr>
+              <w:pStyle w:val="ListParagraph"/>
+              <w:numPr>
+                <w:ilvl w:val="0"/>
+                <w:numId w:val="2"/>
+              </w:numPr>
+            </w:pPr>
+            <w:r>
+              <w:t>The developer</w:t>
+            </w:r>
+            <w:r>
+              <w:t xml:space="preserve"> during testing finds the difference between actual </w:t>
+            </w:r>
+            <w:r>
+              <w:t>behavior</w:t>
+            </w:r>
+            <w:r>
+              <w:t xml:space="preserve"> and accepted behavior that leads to defect.</w:t>
+            </w:r>
+          </w:p>
+          <w:p>
+            <w:pPr>
+              <w:pStyle w:val="ListParagraph"/>
+            </w:pPr>
+          </w:p>
+        </w:tc>
+      </w:tr>
+      <w:tr>
+        <w:tc>
+          <w:tcPr>
+            <w:tcW w:w="9350" w:type="dxa"/>
+          </w:tcPr>
+          <w:p>
+            <w:pPr>
+              <w:pStyle w:val="ListParagraph"/>
+              <w:numPr>
+                <w:ilvl w:val="0"/>
+                <w:numId w:val="1"/>
+              </w:numPr>
+            </w:pPr>
+            <w:r>
+              <w:t xml:space="preserve">What is </w:t>
+            </w:r>
+            <w:r>
+              <w:t>a bug</w:t>
+            </w:r>
+            <w:r>
+              <w:t>?</w:t>
+            </w:r>
+          </w:p>
+          <w:p>
+            <w:pPr>
+              <w:pStyle w:val="ListParagraph"/>
+            </w:pPr>
+          </w:p>
+          <w:p>
+            <w:pPr>
+              <w:pStyle w:val="ListParagraph"/>
+              <w:numPr>
+                <w:ilvl w:val="0"/>
+                <w:numId w:val="2"/>
+              </w:numPr>
+            </w:pPr>
+            <w:r>
+              <w:lastRenderedPageBreak/>
+              <w:t>Tester during testing finds mismatch application between actual result and accepted result that leads to bug.</w:t>
+            </w:r>
+          </w:p>
+          <w:p>
+            <w:pPr>
+              <w:pStyle w:val="ListParagraph"/>
+            </w:pPr>
+          </w:p>
+        </w:tc>
+      </w:tr>
+      <w:tr>
+        <w:tc>
+          <w:tcPr>
+            <w:tcW w:w="9350" w:type="dxa"/>
+          </w:tcPr>
+          <w:p>
+            <w:pPr>
+              <w:pStyle w:val="ListParagraph"/>
+              <w:numPr>
+                <w:ilvl w:val="0"/>
+                <w:numId w:val="1"/>
+              </w:numPr>
+            </w:pPr>
+            <w:r>
+              <w:lastRenderedPageBreak/>
+              <w:t>What is an error?</w:t>
+            </w:r>
+          </w:p>
+          <w:p>
+            <w:pPr>
+              <w:pStyle w:val="ListParagraph"/>
+            </w:pPr>
+          </w:p>
+          <w:p>
+            <w:pPr>
+              <w:pStyle w:val="ListParagraph"/>
+              <w:numPr>
+                <w:ilvl w:val="0"/>
+                <w:numId w:val="2"/>
+              </w:numPr>
+            </w:pPr>
+            <w:r>
+              <w:t>Mistake in the program while writing code because developers are not able to either run or compile the code that is called error.</w:t>
+            </w:r>
+          </w:p>
+          <w:p>
+            <w:pPr>
+              <w:pStyle w:val="ListParagraph"/>
+            </w:pPr>
+          </w:p>
+        </w:tc>
+      </w:tr>
+      <w:tr>
+        <w:tc>
+          <w:tcPr>
+            <w:tcW w:w="9350" w:type="dxa"/>
+          </w:tcPr>
+          <w:p>
+            <w:pPr>
+              <w:pStyle w:val="ListParagraph"/>
+              <w:numPr>
+                <w:ilvl w:val="0"/>
+                <w:numId w:val="1"/>
+              </w:numPr>
+            </w:pPr>
+            <w:r>
+              <w:t xml:space="preserve">What is </w:t>
+            </w:r>
+            <w:r>
+              <w:t>a failure?</w:t>
+            </w:r>
+          </w:p>
+          <w:p>
+            <w:pPr>
+              <w:pStyle w:val="ListParagraph"/>
+            </w:pPr>
+          </w:p>
+          <w:p>
+            <w:pPr>
+              <w:pStyle w:val="ListParagraph"/>
+              <w:numPr>
+                <w:ilvl w:val="0"/>
+                <w:numId w:val="2"/>
+              </w:numPr>
+            </w:pPr>
+            <w:r>
+              <w:t xml:space="preserve">Once the software is ready to verify by the tester and finally end-user or customer are phasing some issue in the production that </w:t>
+            </w:r>
+            <w:r>
+              <w:t>is</w:t>
+            </w:r>
+            <w:r>
+              <w:t xml:space="preserve"> called failure.</w:t>
+            </w:r>
+          </w:p>
+          <w:p>
+            <w:pPr>
+              <w:pStyle w:val="ListParagraph"/>
+            </w:pPr>
+          </w:p>
+        </w:tc>
+      </w:tr>
+      <w:tr>
+        <w:tc>
+          <w:tcPr>
+            <w:tcW w:w="9350" w:type="dxa"/>
+          </w:tcPr>
+          <w:p>
+            <w:pPr>
+              <w:pStyle w:val="ListParagraph"/>
+              <w:numPr>
+                <w:ilvl w:val="0"/>
+                <w:numId w:val="1"/>
+              </w:numPr>
+            </w:pPr>
+            <w:r>
+              <w:t xml:space="preserve">What </w:t>
+            </w:r>
+            <w:r>
+              <w:t>is SDLC (software development life cycle)?</w:t>
+            </w:r>
+          </w:p>
+          <w:p>
+            <w:pPr>
+              <w:pStyle w:val="ListParagraph"/>
+            </w:pPr>
+          </w:p>
+          <w:p>
+            <w:pPr>
+              <w:pStyle w:val="ListParagraph"/>
+              <w:numPr>
+                <w:ilvl w:val="0"/>
+                <w:numId w:val="2"/>
+              </w:numPr>
+            </w:pPr>
+            <w:r>
+              <w:t>It’s a step-by-step procedure to develop any software it’s called SDLC.</w:t>
+            </w:r>
+          </w:p>
+          <w:p>
+            <w:pPr>
+              <w:pStyle w:val="ListParagraph"/>
+            </w:pPr>
+          </w:p>
+          <w:p>
+            <w:pPr>
+              <w:ind w:left="360"/>
+              <w:jc w:val="center"/>
+            </w:pPr>
+            <w:r>
+              <w:drawing>
+                <wp:inline distT="0" distB="0" distL="0" distR="0" wp14:anchorId="322A7F17" wp14:editId="7FBDFF85">
+                  <wp:extent cx="2515501" cy="3417057"/>
+                  <wp:effectExtent l="152400" t="152400" r="361315" b="354965"/>
+                  <wp:docPr id="1" name="Picture 1"/>
+                  <wp:cNvGraphicFramePr>
+                    <a:graphicFrameLocks xmlns:a="http://schemas.openxmlformats.org/drawingml/2006/main" noChangeAspect="1"/>
+                  </wp:cNvGraphicFramePr>
+                  <a:graphic xmlns:a="http://schemas.openxmlformats.org/drawingml/2006/main">
+                    <a:graphicData uri="http://schemas.openxmlformats.org/drawingml/2006/picture">
+                      <pic:pic xmlns:pic="http://schemas.openxmlformats.org/drawingml/2006/picture">
+                        <pic:nvPicPr>
+                          <pic:cNvPr id="1" name=""/>
+                          <pic:cNvPicPr/>
+                        </pic:nvPicPr>
+                        <pic:blipFill>
+                          <a:blip r:embed="rId7"/>
+                          <a:stretch>
+                            <a:fillRect/>
+                          </a:stretch>
+                        </pic:blipFill>
+                        <pic:spPr>
+                          <a:xfrm>
+                            <a:off x="0" y="0"/>
+                            <a:ext cx="2515501" cy="3417057"/>
+                          </a:xfrm>
+                          <a:prstGeom prst="rect">
+                            <a:avLst/>
+                          </a:prstGeom>
+                          <a:ln>
+                            <a:noFill/>
+                          </a:ln>
+                          <a:effectLst>
+                            <a:outerShdw blurRad="292100" dist="139700" dir="2700000" algn="tl" rotWithShape="0">
+                              <a:srgbClr val="333333">
+                                <a:alpha val="65000"/>
+                              </a:srgbClr>
+                            </a:outerShdw>
+                          </a:effectLst>
+                        </pic:spPr>
+                      </pic:pic>
+                    </a:graphicData>
+                  </a:graphic>
+                </wp:inline>
+              </w:drawing>
+            </w:r>
+          </w:p>
+          <w:p>
+            <w:pPr>
+              <w:pStyle w:val="ListParagraph"/>
+              <w:numPr>
+                <w:ilvl w:val="0"/>
+                <w:numId w:val="5"/>
+              </w:numPr>
+            </w:pPr>
+            <w:r>
+              <w:t xml:space="preserve">Requirements Collection: </w:t>
+            </w:r>
+          </w:p>
+          <w:p>
+            <w:pPr>
+              <w:pStyle w:val="ListParagraph"/>
+            </w:pPr>
+          </w:p>
+          <w:p>
+            <w:pPr>
+              <w:pStyle w:val="ListParagraph"/>
+              <w:numPr>
+                <w:ilvl w:val="0"/>
+                <w:numId w:val="6"/>
+              </w:numPr>
+            </w:pPr>
+            <w:r>
+              <w:t>Done by business analysts and product analysts</w:t>
+            </w:r>
+          </w:p>
+          <w:p>
+            <w:pPr>
+              <w:pStyle w:val="ListParagraph"/>
+              <w:numPr>
+                <w:ilvl w:val="0"/>
+                <w:numId w:val="6"/>
+              </w:numPr>
+            </w:pPr>
+            <w:r>
+              <w:t>Gathering requirements</w:t>
+            </w:r>
+          </w:p>
+          <w:p>
+            <w:pPr>
+              <w:pStyle w:val="ListParagraph"/>
+              <w:numPr>
+                <w:ilvl w:val="0"/>
+                <w:numId w:val="6"/>
+              </w:numPr>
+            </w:pPr>
+            <w:r>
+              <w:t>Translates business language into software language</w:t>
+            </w:r>
+          </w:p>
+          <w:p>
+            <w:pPr>
+              <w:pStyle w:val="ListParagraph"/>
+              <w:ind w:left="1080"/>
+            </w:pPr>
+          </w:p>
+          <w:p>
+            <w:pPr>
+              <w:pStyle w:val="ListParagraph"/>
+              <w:numPr>
+                <w:ilvl w:val="0"/>
+                <w:numId w:val="5"/>
+              </w:numPr>
+            </w:pPr>
+            <w:r>
+              <w:t>Feasibility study</w:t>
+            </w:r>
+            <w:r>
+              <w:t>:</w:t>
+            </w:r>
+          </w:p>
+          <w:p>
+            <w:pPr>
+              <w:pStyle w:val="ListParagraph"/>
+            </w:pPr>
+          </w:p>
+          <w:p>
+            <w:pPr>
+              <w:pStyle w:val="ListParagraph"/>
+              <w:numPr>
+                <w:ilvl w:val="0"/>
+                <w:numId w:val="6"/>
+              </w:numPr>
+            </w:pPr>
+            <w:r>
+              <w:lastRenderedPageBreak/>
+              <w:t>Done by software team consisting of project managers, business analysts, architects, finance, HR, developers but not testers.</w:t>
+            </w:r>
+          </w:p>
           <w:p/>
+          <w:p>
+            <w:pPr>
+              <w:pStyle w:val="ListParagraph"/>
+              <w:numPr>
+                <w:ilvl w:val="0"/>
+                <w:numId w:val="6"/>
+              </w:numPr>
+            </w:pPr>
+            <w:r>
+              <w:t xml:space="preserve">Architect – is the person who tells whether the product can be developed and if yes, then which technology </w:t>
+            </w:r>
+            <w:r>
+              <w:t>is best suited to develop it.</w:t>
+            </w:r>
+          </w:p>
+          <w:p>
+            <w:pPr>
+              <w:pStyle w:val="ListParagraph"/>
+            </w:pPr>
+          </w:p>
+          <w:p>
+            <w:pPr>
+              <w:pStyle w:val="ListParagraph"/>
+              <w:numPr>
+                <w:ilvl w:val="0"/>
+                <w:numId w:val="6"/>
+              </w:numPr>
+            </w:pPr>
+            <w:r>
+              <w:t xml:space="preserve">Here we check for, - technical feasibility  </w:t>
+            </w:r>
+          </w:p>
+          <w:p>
+            <w:pPr>
+              <w:pStyle w:val="ListParagraph"/>
+            </w:pPr>
+            <w:r>
+              <w:t xml:space="preserve">                                             Financial fe</w:t>
+            </w:r>
+            <w:r>
+              <w:t>asibility</w:t>
+            </w:r>
+          </w:p>
+          <w:p>
+            <w:pPr>
+              <w:pStyle w:val="ListParagraph"/>
+            </w:pPr>
+            <w:r>
+              <w:t xml:space="preserve">                                              Resource feasibility</w:t>
+            </w:r>
+          </w:p>
+          <w:p/>
+          <w:p>
+            <w:pPr>
+              <w:pStyle w:val="ListParagraph"/>
+              <w:numPr>
+                <w:ilvl w:val="0"/>
+                <w:numId w:val="5"/>
+              </w:numPr>
+            </w:pPr>
+            <w:r>
+              <w:t>Design:</w:t>
+            </w:r>
+          </w:p>
+          <w:p>
+            <w:pPr>
+              <w:pStyle w:val="ListParagraph"/>
+              <w:ind w:left="1080"/>
+            </w:pPr>
+          </w:p>
+          <w:p>
+            <w:pPr>
+              <w:pStyle w:val="ListParagraph"/>
+              <w:numPr>
+                <w:ilvl w:val="0"/>
+                <w:numId w:val="6"/>
+              </w:numPr>
+            </w:pPr>
+            <w:r>
+              <w:t>There are 2 stages in design,    - HLD – High-level design</w:t>
+            </w:r>
+          </w:p>
+          <w:p>
+            <w:pPr>
+              <w:pStyle w:val="ListParagraph"/>
+              <w:ind w:left="1080"/>
+            </w:pPr>
+            <w:r>
+              <w:t xml:space="preserve">                                                          LLD – Low-level design</w:t>
+            </w:r>
+          </w:p>
+          <w:p>
+            <w:pPr>
+              <w:pStyle w:val="ListParagraph"/>
+              <w:ind w:left="1080"/>
+            </w:pPr>
+          </w:p>
+          <w:p>
+            <w:pPr>
+              <w:pStyle w:val="ListParagraph"/>
+              <w:numPr>
+                <w:ilvl w:val="0"/>
+                <w:numId w:val="6"/>
+              </w:numPr>
+            </w:pPr>
+            <w:r>
+              <w:t>HLD – gives the architecture of the software product to be developed and is done to be developed and is done by architects and senior</w:t>
+            </w:r>
+            <w:r>
+              <w:t xml:space="preserve"> developers.</w:t>
+            </w:r>
+          </w:p>
+          <w:p/>
+          <w:p>
+            <w:pPr>
+              <w:pStyle w:val="ListParagraph"/>
+              <w:numPr>
+                <w:ilvl w:val="0"/>
+                <w:numId w:val="6"/>
+              </w:numPr>
+            </w:pPr>
+            <w:r>
+              <w:t>LLD – done by senior developers. It describes how each and every feature in the product should work and how every component should work. Here, only the design will be there and not the code.</w:t>
+            </w:r>
+          </w:p>
+          <w:p>
+            <w:pPr>
+              <w:pStyle w:val="ListParagraph"/>
+            </w:pPr>
+          </w:p>
+          <w:p>
+            <w:pPr>
+              <w:pStyle w:val="ListParagraph"/>
+              <w:numPr>
+                <w:ilvl w:val="0"/>
+                <w:numId w:val="5"/>
+              </w:numPr>
+            </w:pPr>
+            <w:r>
+              <w:t>Coding / Programming:</w:t>
+            </w:r>
+          </w:p>
+          <w:p>
+            <w:pPr>
+              <w:pStyle w:val="ListParagraph"/>
+            </w:pPr>
+          </w:p>
+          <w:p>
+            <w:pPr>
+              <w:pStyle w:val="ListParagraph"/>
+              <w:numPr>
+                <w:ilvl w:val="0"/>
+                <w:numId w:val="6"/>
+              </w:numPr>
+            </w:pPr>
+            <w:r>
+              <w:t>Done by all developers – seniors, juniors, freshers</w:t>
+            </w:r>
+          </w:p>
+          <w:p>
+            <w:pPr>
+              <w:pStyle w:val="ListParagraph"/>
+              <w:ind w:left="1080"/>
+            </w:pPr>
+          </w:p>
+          <w:p>
+            <w:pPr>
+              <w:pStyle w:val="ListParagraph"/>
+              <w:numPr>
+                <w:ilvl w:val="0"/>
+                <w:numId w:val="6"/>
+              </w:numPr>
+            </w:pPr>
+            <w:r>
+              <w:t>This is the process where we start building the software and start writing the code for the product.</w:t>
+            </w:r>
+          </w:p>
+          <w:p>
+            <w:pPr>
+              <w:pStyle w:val="ListParagraph"/>
+            </w:pPr>
+          </w:p>
+          <w:p>
+            <w:pPr>
+              <w:pStyle w:val="ListParagraph"/>
+              <w:numPr>
+                <w:ilvl w:val="0"/>
+                <w:numId w:val="5"/>
+              </w:numPr>
+            </w:pPr>
+            <w:r>
+              <w:t>Testing:</w:t>
+            </w:r>
+          </w:p>
+          <w:p>
+            <w:pPr>
+              <w:pStyle w:val="ListParagraph"/>
+            </w:pPr>
+          </w:p>
+          <w:p>
+            <w:pPr>
+              <w:pStyle w:val="ListParagraph"/>
+              <w:numPr>
+                <w:ilvl w:val="0"/>
+                <w:numId w:val="6"/>
+              </w:numPr>
+            </w:pPr>
+            <w:r>
+              <w:t>Done by test engineers</w:t>
+            </w:r>
+          </w:p>
+          <w:p>
+            <w:pPr>
+              <w:pStyle w:val="ListParagraph"/>
+              <w:ind w:left="1080"/>
+            </w:pPr>
+          </w:p>
+          <w:p>
+            <w:pPr>
+              <w:pStyle w:val="ListParagraph"/>
+              <w:numPr>
+                <w:ilvl w:val="0"/>
+                <w:numId w:val="6"/>
+              </w:numPr>
+            </w:pPr>
+            <w:r>
+              <w:t xml:space="preserve">It is the process of checking for all defects and rectifying </w:t>
+            </w:r>
+            <w:r>
+              <w:t>them</w:t>
+            </w:r>
+            <w:r>
+              <w:t>.</w:t>
+            </w:r>
+          </w:p>
+          <w:p>
+            <w:pPr>
+              <w:pStyle w:val="ListParagraph"/>
+            </w:pPr>
+          </w:p>
+          <w:p>
+            <w:pPr>
+              <w:pStyle w:val="ListParagraph"/>
+              <w:numPr>
+                <w:ilvl w:val="0"/>
+                <w:numId w:val="5"/>
+              </w:numPr>
+            </w:pPr>
+            <w:r>
+              <w:t>Installation:</w:t>
+            </w:r>
+          </w:p>
+          <w:p>
+            <w:pPr>
+              <w:pStyle w:val="ListParagraph"/>
+            </w:pPr>
+          </w:p>
+          <w:p>
+            <w:pPr>
+              <w:pStyle w:val="ListParagraph"/>
+              <w:numPr>
+                <w:ilvl w:val="0"/>
+                <w:numId w:val="6"/>
+              </w:numPr>
+            </w:pPr>
+            <w:r>
+              <w:t>Done by installation engineers</w:t>
+            </w:r>
+          </w:p>
+          <w:p>
+            <w:pPr>
+              <w:pStyle w:val="ListParagraph"/>
+              <w:ind w:left="1080"/>
+            </w:pPr>
+          </w:p>
+          <w:p>
+            <w:pPr>
+              <w:pStyle w:val="ListParagraph"/>
+              <w:numPr>
+                <w:ilvl w:val="0"/>
+                <w:numId w:val="6"/>
+              </w:numPr>
+            </w:pPr>
+            <w:r>
+              <w:t xml:space="preserve">To install the product at a client’s place for </w:t>
+            </w:r>
+            <w:r>
+              <w:t>use</w:t>
+            </w:r>
+            <w:r>
+              <w:t xml:space="preserve"> after the software has </w:t>
+            </w:r>
+            <w:r>
+              <w:t>been</w:t>
+            </w:r>
+            <w:r>
+              <w:t xml:space="preserve"> developed and tested.</w:t>
+            </w:r>
+          </w:p>
+          <w:p>
+            <w:pPr>
+              <w:pStyle w:val="ListParagraph"/>
+            </w:pPr>
+          </w:p>
+          <w:p>
+            <w:pPr>
+              <w:pStyle w:val="ListParagraph"/>
+              <w:numPr>
+                <w:ilvl w:val="0"/>
+                <w:numId w:val="5"/>
+              </w:numPr>
+            </w:pPr>
+            <w:r>
+              <w:t>Maintenance:</w:t>
+            </w:r>
+          </w:p>
+          <w:p>
+            <w:pPr>
+              <w:pStyle w:val="ListParagraph"/>
+            </w:pPr>
+          </w:p>
+          <w:p>
+            <w:pPr>
+              <w:pStyle w:val="ListParagraph"/>
+              <w:numPr>
+                <w:ilvl w:val="0"/>
+                <w:numId w:val="6"/>
+              </w:numPr>
+            </w:pPr>
+            <w:r>
+              <w:t xml:space="preserve">Here as the customer uses the product, he finds certain bugs and </w:t>
+            </w:r>
+            <w:r>
+              <w:t>defects</w:t>
+            </w:r>
+            <w:r>
+              <w:t xml:space="preserve"> and sends the product ba</w:t>
+            </w:r>
+            <w:r>
+              <w:t>ck for error correction and bug fixing.</w:t>
+            </w:r>
+          </w:p>
+          <w:p>
+            <w:pPr>
+              <w:pStyle w:val="ListParagraph"/>
+              <w:ind w:left="1080"/>
+            </w:pPr>
+          </w:p>
+          <w:p>
+            <w:pPr>
+              <w:pStyle w:val="ListParagraph"/>
+              <w:numPr>
+                <w:ilvl w:val="0"/>
+                <w:numId w:val="6"/>
+              </w:numPr>
+            </w:pPr>
+            <w:r>
+              <w:t>Bug fixing takes place</w:t>
+            </w:r>
+          </w:p>
+          <w:p>
+            <w:pPr>
+              <w:pStyle w:val="ListParagraph"/>
+            </w:pPr>
+          </w:p>
+          <w:p>
+            <w:pPr>
+              <w:pStyle w:val="ListParagraph"/>
+              <w:numPr>
+                <w:ilvl w:val="0"/>
+                <w:numId w:val="6"/>
+              </w:numPr>
+            </w:pPr>
+            <w:r>
+              <w:t>Minor changes like adding, deleting, or modifying any small feature in the software product.</w:t>
+            </w:r>
+          </w:p>
+          <w:p/>
+        </w:tc>
+      </w:tr>
+      <w:tr>
+        <w:tc>
+          <w:tcPr>
+            <w:tcW w:w="9350" w:type="dxa"/>
+          </w:tcPr>
+          <w:p>
+            <w:pPr>
+              <w:pStyle w:val="ListParagraph"/>
+              <w:numPr>
+                <w:ilvl w:val="0"/>
+                <w:numId w:val="1"/>
+              </w:numPr>
+            </w:pPr>
+            <w:r>
+              <w:lastRenderedPageBreak/>
+              <w:t xml:space="preserve">What are service-based companies and </w:t>
+            </w:r>
+            <w:r>
+              <w:t>product-based</w:t>
+            </w:r>
+            <w:r>
+              <w:t xml:space="preserve"> companies?</w:t>
+            </w:r>
+          </w:p>
+          <w:p>
+            <w:pPr>
+              <w:pStyle w:val="ListParagraph"/>
+            </w:pPr>
+          </w:p>
+          <w:p>
+            <w:pPr>
+              <w:pStyle w:val="ListParagraph"/>
+              <w:numPr>
+                <w:ilvl w:val="0"/>
+                <w:numId w:val="2"/>
+              </w:numPr>
+            </w:pPr>
+            <w:r>
+              <w:t xml:space="preserve">Service-based companies: </w:t>
+            </w:r>
+          </w:p>
+          <w:p>
+            <w:pPr>
+              <w:pStyle w:val="ListParagraph"/>
+            </w:pPr>
+          </w:p>
+          <w:p>
+            <w:pPr>
+              <w:pStyle w:val="ListParagraph"/>
+              <w:numPr>
+                <w:ilvl w:val="0"/>
+                <w:numId w:val="6"/>
+              </w:numPr>
+            </w:pPr>
+            <w:r>
+              <w:t>They provide service and develop software for other companies</w:t>
+            </w:r>
+          </w:p>
+          <w:p>
+            <w:pPr>
+              <w:pStyle w:val="ListParagraph"/>
+              <w:ind w:left="1080"/>
+            </w:pPr>
+          </w:p>
+          <w:p>
+            <w:pPr>
+              <w:pStyle w:val="ListParagraph"/>
+              <w:numPr>
+                <w:ilvl w:val="0"/>
+                <w:numId w:val="6"/>
+              </w:numPr>
+            </w:pPr>
+            <w:r>
+              <w:t xml:space="preserve">They provide software </w:t>
+            </w:r>
+            <w:r>
+              <w:t>that</w:t>
+            </w:r>
+            <w:r>
+              <w:t xml:space="preserve"> is specified as per the cl</w:t>
+            </w:r>
+            <w:r>
+              <w:t>ient company’s requirement and never keep the code of the developed product and does not provide the software to any other company other than the client company.</w:t>
+            </w:r>
+          </w:p>
+          <w:p>
+            <w:pPr>
+              <w:pStyle w:val="ListParagraph"/>
+            </w:pPr>
+          </w:p>
+          <w:p>
+            <w:pPr>
+              <w:pStyle w:val="ListParagraph"/>
+              <w:numPr>
+                <w:ilvl w:val="0"/>
+                <w:numId w:val="6"/>
+              </w:numPr>
+            </w:pPr>
+            <w:r>
+              <w:t>Ex – Wipro, Infosys, TCS</w:t>
+            </w:r>
+          </w:p>
+          <w:p>
+            <w:pPr>
+              <w:pStyle w:val="ListParagraph"/>
+            </w:pPr>
+          </w:p>
+          <w:p>
+            <w:pPr>
+              <w:pStyle w:val="ListParagraph"/>
+              <w:numPr>
+                <w:ilvl w:val="0"/>
+                <w:numId w:val="2"/>
+              </w:numPr>
+            </w:pPr>
+            <w:r>
+              <w:t>Product-based companies:</w:t>
+            </w:r>
+          </w:p>
+          <w:p>
+            <w:pPr>
+              <w:pStyle w:val="ListParagraph"/>
+            </w:pPr>
+          </w:p>
+          <w:p>
+            <w:pPr>
+              <w:pStyle w:val="ListParagraph"/>
+              <w:numPr>
+                <w:ilvl w:val="0"/>
+                <w:numId w:val="6"/>
+              </w:numPr>
+            </w:pPr>
+            <w:r>
+              <w:t>The develop software products and sell them to many companies</w:t>
+            </w:r>
+            <w:r>
+              <w:t xml:space="preserve"> </w:t>
+            </w:r>
+            <w:r>
+              <w:t>which may need the software and make profits for themselves.</w:t>
+            </w:r>
+          </w:p>
+          <w:p>
+            <w:pPr>
+              <w:pStyle w:val="ListParagraph"/>
+              <w:ind w:left="1080"/>
+            </w:pPr>
+          </w:p>
+          <w:p>
+            <w:pPr>
+              <w:pStyle w:val="ListParagraph"/>
+              <w:numPr>
+                <w:ilvl w:val="0"/>
+                <w:numId w:val="6"/>
+              </w:numPr>
+            </w:pPr>
+            <w:r>
+              <w:t>They are the sole owners of the product they develop and the code used and sell it to other companies which may need the software.</w:t>
+            </w:r>
+          </w:p>
+          <w:p>
+            <w:pPr>
+              <w:pStyle w:val="ListParagraph"/>
+            </w:pPr>
+          </w:p>
+          <w:p>
+            <w:pPr>
+              <w:pStyle w:val="ListParagraph"/>
+              <w:numPr>
+                <w:ilvl w:val="0"/>
+                <w:numId w:val="6"/>
+              </w:numPr>
+            </w:pPr>
+            <w:r>
+              <w:t>Ex – Oracle, Microsoft</w:t>
+            </w:r>
+          </w:p>
+          <w:p/>
+        </w:tc>
+      </w:tr>
+      <w:tr>
+        <w:tc>
+          <w:tcPr>
+            <w:tcW w:w="9350" w:type="dxa"/>
+          </w:tcPr>
+          <w:p>
+            <w:pPr>
+              <w:pStyle w:val="ListParagraph"/>
+              <w:numPr>
+                <w:ilvl w:val="0"/>
+                <w:numId w:val="1"/>
+              </w:numPr>
+            </w:pPr>
+            <w:r>
+              <w:t>What is the waterfall model?</w:t>
+            </w:r>
+          </w:p>
+          <w:p>
+            <w:pPr>
+              <w:pStyle w:val="ListParagraph"/>
+            </w:pPr>
+          </w:p>
+          <w:p>
+            <w:pPr>
+              <w:pStyle w:val="ListParagraph"/>
+              <w:numPr>
+                <w:ilvl w:val="0"/>
+                <w:numId w:val="2"/>
+              </w:numPr>
+            </w:pPr>
+            <w:r>
+              <w:t>It is a traditional or basic model.</w:t>
+            </w:r>
+          </w:p>
+          <w:p>
+            <w:pPr>
+              <w:ind w:left="360"/>
+            </w:pPr>
+          </w:p>
+          <w:p>
+            <w:pPr>
+              <w:pStyle w:val="ListParagraph"/>
+              <w:numPr>
+                <w:ilvl w:val="0"/>
+                <w:numId w:val="2"/>
+              </w:numPr>
+            </w:pPr>
+            <w:r>
+              <w:t>It is a sequential design process, often used in SDLC, in which the progress is seen as flowing steadily downwards.</w:t>
+            </w:r>
+          </w:p>
+          <w:p>
+            <w:pPr>
+              <w:pStyle w:val="ListParagraph"/>
+            </w:pPr>
+          </w:p>
+          <w:p>
+            <w:pPr>
+              <w:pStyle w:val="ListParagraph"/>
+              <w:numPr>
+                <w:ilvl w:val="0"/>
+                <w:numId w:val="2"/>
+              </w:numPr>
+            </w:pPr>
+            <w:r>
+              <w:t>Requirement’s</w:t>
+            </w:r>
+            <w:r>
+              <w:t xml:space="preserve"> collection – feasibility study – design – coding – testing – installation – </w:t>
+            </w:r>
+            <w:r>
+              <w:t>maintenance</w:t>
+            </w:r>
+          </w:p>
+          <w:p/>
+        </w:tc>
+      </w:tr>
+      <w:tr>
+        <w:tc>
+          <w:tcPr>
+            <w:tcW w:w="9350" w:type="dxa"/>
+          </w:tcPr>
+          <w:p>
+            <w:pPr>
+              <w:pStyle w:val="ListParagraph"/>
+              <w:numPr>
+                <w:ilvl w:val="0"/>
+                <w:numId w:val="1"/>
+              </w:numPr>
+            </w:pPr>
+            <w:r>
+              <w:t xml:space="preserve">What are the drawbacks of </w:t>
+            </w:r>
+            <w:r>
+              <w:t xml:space="preserve">the </w:t>
+            </w:r>
+            <w:r>
+              <w:t>waterfall model?</w:t>
+            </w:r>
+          </w:p>
+          <w:p>
+            <w:pPr>
+              <w:pStyle w:val="ListParagraph"/>
+            </w:pPr>
+          </w:p>
+          <w:p>
+            <w:pPr>
+              <w:pStyle w:val="ListParagraph"/>
+              <w:numPr>
+                <w:ilvl w:val="0"/>
+                <w:numId w:val="2"/>
+              </w:numPr>
+            </w:pPr>
+            <w:r>
+              <w:t xml:space="preserve">In </w:t>
+            </w:r>
+            <w:r>
+              <w:t xml:space="preserve">the </w:t>
+            </w:r>
+            <w:r>
+              <w:t>waterfall model, backtracking is not possible. We cannot back and change requirements once the design stage is reached.</w:t>
+            </w:r>
+            <w:r>
+              <w:t xml:space="preserve"> </w:t>
+            </w:r>
+            <w:r>
+              <w:t>Thus,</w:t>
+            </w:r>
+            <w:r>
+              <w:t xml:space="preserve"> the requirements are freezed once the design of the software product is started.</w:t>
+            </w:r>
+          </w:p>
+          <w:p>
+            <w:pPr>
+              <w:pStyle w:val="ListParagraph"/>
+            </w:pPr>
+          </w:p>
+          <w:p>
+            <w:pPr>
+              <w:pStyle w:val="ListParagraph"/>
+              <w:numPr>
+                <w:ilvl w:val="0"/>
+                <w:numId w:val="2"/>
+              </w:numPr>
+            </w:pPr>
+            <w:r>
+              <w:t xml:space="preserve">The major drawback of the waterfall model – testing is a small phase </w:t>
+            </w:r>
+            <w:r>
+              <w:t>that</w:t>
+            </w:r>
+            <w:r>
+              <w:t xml:space="preserve"> is done after coding. The requirement is not tested, design is not tested, if there is a bug in the requirement, it goes on till the end and leads to </w:t>
+            </w:r>
+            <w:r>
+              <w:t xml:space="preserve">a </w:t>
+            </w:r>
+            <w:r>
+              <w:t xml:space="preserve">lot of </w:t>
+            </w:r>
+            <w:r>
+              <w:t>reworks</w:t>
+            </w:r>
+            <w:r>
+              <w:t>.</w:t>
+            </w:r>
+          </w:p>
+        </w:tc>
+      </w:tr>
+      <w:tr>
+        <w:tc>
+          <w:tcPr>
+            <w:tcW w:w="9350" w:type="dxa"/>
+          </w:tcPr>
+          <w:p>
+            <w:pPr>
+              <w:pStyle w:val="ListParagraph"/>
+              <w:numPr>
+                <w:ilvl w:val="0"/>
+                <w:numId w:val="1"/>
+              </w:numPr>
+            </w:pPr>
+            <w:r>
+              <w:t>What is the agile model / agile process / agile metrology?</w:t>
+            </w:r>
+          </w:p>
+          <w:p>
+            <w:pPr>
+              <w:pStyle w:val="ListParagraph"/>
+            </w:pPr>
+          </w:p>
+          <w:p>
+            <w:pPr>
+              <w:pStyle w:val="ListParagraph"/>
+              <w:numPr>
+                <w:ilvl w:val="0"/>
+                <w:numId w:val="2"/>
+              </w:numPr>
+            </w:pPr>
+            <w:r>
+              <w:lastRenderedPageBreak/>
+              <w:t>The agile</w:t>
+            </w:r>
+            <w:r>
+              <w:t xml:space="preserve"> model is </w:t>
+            </w:r>
+            <w:r>
+              <w:t xml:space="preserve">an </w:t>
+            </w:r>
+            <w:r>
+              <w:t xml:space="preserve">iterative and incremental approach where requirements </w:t>
+            </w:r>
+            <w:r>
+              <w:t>are kept</w:t>
+            </w:r>
+            <w:r>
+              <w:t xml:space="preserve"> on changes as </w:t>
+            </w:r>
+            <w:r>
+              <w:t>a company,</w:t>
+            </w:r>
+            <w:r>
+              <w:t xml:space="preserve"> we should </w:t>
+            </w:r>
+            <w:r>
+              <w:t>be flexible</w:t>
+            </w:r>
+            <w:r>
+              <w:t xml:space="preserve"> to handle those requirements and develop </w:t>
+            </w:r>
+            <w:r>
+              <w:t>those requirements, test those requirements and finally give the working software to the customer within short periods of time.</w:t>
+            </w:r>
+          </w:p>
+          <w:p>
+            <w:pPr>
+              <w:ind w:left="360"/>
+            </w:pPr>
+          </w:p>
+        </w:tc>
+      </w:tr>
+      <w:tr>
+        <w:tc>
+          <w:tcPr>
+            <w:tcW w:w="9350" w:type="dxa"/>
+          </w:tcPr>
+          <w:p>
+            <w:pPr>
+              <w:pStyle w:val="ListParagraph"/>
+              <w:numPr>
+                <w:ilvl w:val="0"/>
+                <w:numId w:val="1"/>
+              </w:numPr>
+            </w:pPr>
+            <w:r>
+              <w:lastRenderedPageBreak/>
+              <w:t>What are the advantages of the agile model?</w:t>
+            </w:r>
+          </w:p>
+          <w:p>
+            <w:pPr>
+              <w:pStyle w:val="ListParagraph"/>
+            </w:pPr>
+          </w:p>
+          <w:p>
+            <w:pPr>
+              <w:pStyle w:val="ListParagraph"/>
+              <w:numPr>
+                <w:ilvl w:val="0"/>
+                <w:numId w:val="2"/>
+              </w:numPr>
+            </w:pPr>
+            <w:r>
+              <w:t xml:space="preserve">Requirement </w:t>
+            </w:r>
+            <w:r>
+              <w:t>changes</w:t>
+            </w:r>
+            <w:r>
+              <w:t xml:space="preserve"> are allowed in any </w:t>
+            </w:r>
+            <w:r>
+              <w:t>stage</w:t>
+            </w:r>
+            <w:r>
+              <w:t xml:space="preserve"> </w:t>
+            </w:r>
+            <w:r>
+              <w:t>of development.</w:t>
+            </w:r>
+          </w:p>
+          <w:p/>
+          <w:p>
+            <w:pPr>
+              <w:pStyle w:val="ListParagraph"/>
+              <w:numPr>
+                <w:ilvl w:val="0"/>
+                <w:numId w:val="2"/>
+              </w:numPr>
+            </w:pPr>
+            <w:r>
+              <w:t>Releases will be very fast</w:t>
+            </w:r>
+            <w:r>
+              <w:t>.</w:t>
+            </w:r>
+          </w:p>
+          <w:p>
+            <w:pPr>
+              <w:pStyle w:val="ListParagraph"/>
+            </w:pPr>
+          </w:p>
+          <w:p>
+            <w:pPr>
+              <w:pStyle w:val="ListParagraph"/>
+              <w:numPr>
+                <w:ilvl w:val="0"/>
+                <w:numId w:val="2"/>
+              </w:numPr>
+            </w:pPr>
+            <w:r>
+              <w:t>Customer no need to wait for a long time.</w:t>
+            </w:r>
+          </w:p>
+          <w:p>
+            <w:pPr>
+              <w:pStyle w:val="ListParagraph"/>
+            </w:pPr>
+          </w:p>
+          <w:p>
+            <w:pPr>
+              <w:pStyle w:val="ListParagraph"/>
+              <w:numPr>
+                <w:ilvl w:val="0"/>
+                <w:numId w:val="2"/>
+              </w:numPr>
+            </w:pPr>
+            <w:r>
+              <w:t>Good communication between the team.</w:t>
+            </w:r>
+          </w:p>
+          <w:p>
+            <w:pPr>
+              <w:pStyle w:val="ListParagraph"/>
+            </w:pPr>
+          </w:p>
+          <w:p>
+            <w:pPr>
+              <w:pStyle w:val="ListParagraph"/>
+              <w:numPr>
+                <w:ilvl w:val="0"/>
+                <w:numId w:val="2"/>
+              </w:numPr>
+            </w:pPr>
+            <w:r>
+              <w:t>It is very easy to learn.</w:t>
+            </w:r>
+          </w:p>
+          <w:p/>
+        </w:tc>
+      </w:tr>
+      <w:tr>
+        <w:tc>
+          <w:tcPr>
+            <w:tcW w:w="9350" w:type="dxa"/>
+          </w:tcPr>
+          <w:p>
+            <w:pPr>
+              <w:pStyle w:val="ListParagraph"/>
+              <w:numPr>
+                <w:ilvl w:val="0"/>
+                <w:numId w:val="1"/>
+              </w:numPr>
+            </w:pPr>
+            <w:r>
+              <w:t>What are the disadvantages of the waterfall model?</w:t>
+            </w:r>
+          </w:p>
+          <w:p>
+            <w:pPr>
+              <w:pStyle w:val="ListParagraph"/>
+            </w:pPr>
+          </w:p>
+          <w:p>
+            <w:pPr>
+              <w:pStyle w:val="ListParagraph"/>
+              <w:numPr>
+                <w:ilvl w:val="0"/>
+                <w:numId w:val="2"/>
+              </w:numPr>
+            </w:pPr>
+            <w:r>
+              <w:t>Less focus on design and documentation.</w:t>
+            </w:r>
+          </w:p>
+          <w:p>
+            <w:pPr>
+              <w:pStyle w:val="ListParagraph"/>
+            </w:pPr>
+          </w:p>
+        </w:tc>
+      </w:tr>
+      <w:tr>
+        <w:tc>
+          <w:tcPr>
+            <w:tcW w:w="9350" w:type="dxa"/>
+          </w:tcPr>
+          <w:p>
+            <w:pPr>
+              <w:pStyle w:val="ListParagraph"/>
+              <w:numPr>
+                <w:ilvl w:val="0"/>
+                <w:numId w:val="1"/>
+              </w:numPr>
+            </w:pPr>
+            <w:r>
+              <w:t>What is manual testing?</w:t>
+            </w:r>
+          </w:p>
+          <w:p>
+            <w:pPr>
+              <w:pStyle w:val="ListParagraph"/>
+            </w:pPr>
+          </w:p>
+          <w:p>
+            <w:pPr>
+              <w:pStyle w:val="ListParagraph"/>
+              <w:numPr>
+                <w:ilvl w:val="0"/>
+                <w:numId w:val="2"/>
+              </w:numPr>
+            </w:pPr>
+            <w:r>
+              <w:t xml:space="preserve">Testing the functionality of the application </w:t>
+            </w:r>
+            <w:r>
+              <w:t>repeatedly</w:t>
+            </w:r>
+            <w:r>
+              <w:t xml:space="preserve"> or again and again manually in order to find the defect in the software according to the customer requirement is called manual testing</w:t>
+            </w:r>
+            <w:r>
+              <w:t>.</w:t>
+            </w:r>
+          </w:p>
+          <w:p>
+            <w:pPr>
+              <w:pStyle w:val="ListParagraph"/>
+            </w:pPr>
+            <w:r>
+              <w:t xml:space="preserve"> </w:t>
+            </w:r>
+          </w:p>
+        </w:tc>
+      </w:tr>
+      <w:tr>
+        <w:tc>
+          <w:tcPr>
+            <w:tcW w:w="9350" w:type="dxa"/>
+          </w:tcPr>
+          <w:p>
+            <w:pPr>
+              <w:pStyle w:val="ListParagraph"/>
+              <w:numPr>
+                <w:ilvl w:val="0"/>
+                <w:numId w:val="1"/>
+              </w:numPr>
+            </w:pPr>
+            <w:r>
+              <w:t>Why do we do manual testing / what is the importance of manual testing?</w:t>
+            </w:r>
+          </w:p>
+          <w:p>
+            <w:pPr>
+              <w:pStyle w:val="ListParagraph"/>
+            </w:pPr>
+          </w:p>
+          <w:p>
+            <w:pPr>
+              <w:pStyle w:val="ListParagraph"/>
+              <w:numPr>
+                <w:ilvl w:val="0"/>
+                <w:numId w:val="2"/>
+              </w:numPr>
+            </w:pPr>
+            <w:r>
+              <w:t xml:space="preserve">In order to give quality software to the customer when we perform </w:t>
+            </w:r>
+            <w:r>
+              <w:t>manually</w:t>
+            </w:r>
+            <w:r>
+              <w:t>.</w:t>
+            </w:r>
+          </w:p>
+          <w:p>
+            <w:pPr>
+              <w:pStyle w:val="ListParagraph"/>
+            </w:pPr>
+          </w:p>
+          <w:p>
+            <w:pPr>
+              <w:pStyle w:val="ListParagraph"/>
+              <w:numPr>
+                <w:ilvl w:val="0"/>
+                <w:numId w:val="2"/>
+              </w:numPr>
+            </w:pPr>
+            <w:r>
+              <w:t xml:space="preserve">Easy to learn for </w:t>
+            </w:r>
+            <w:r>
+              <w:t xml:space="preserve">the </w:t>
+            </w:r>
+            <w:r>
+              <w:t>tester.</w:t>
+            </w:r>
+          </w:p>
+          <w:p>
+            <w:pPr>
+              <w:pStyle w:val="ListParagraph"/>
+            </w:pPr>
+          </w:p>
+          <w:p>
+            <w:pPr>
+              <w:pStyle w:val="ListParagraph"/>
+              <w:numPr>
+                <w:ilvl w:val="0"/>
+                <w:numId w:val="2"/>
+              </w:numPr>
+            </w:pPr>
+            <w:r>
+              <w:t>It does not require programming knowledge while using manual testing.</w:t>
+            </w:r>
+          </w:p>
+          <w:p>
+            <w:pPr>
+              <w:pStyle w:val="ListParagraph"/>
+            </w:pPr>
+          </w:p>
+          <w:p>
+            <w:pPr>
+              <w:pStyle w:val="ListParagraph"/>
+              <w:numPr>
+                <w:ilvl w:val="0"/>
+                <w:numId w:val="2"/>
+              </w:numPr>
+            </w:pPr>
+            <w:r>
+              <w:t>The stability</w:t>
+            </w:r>
+            <w:r>
+              <w:t xml:space="preserve"> of the application can be checked only from manual testing.</w:t>
+            </w:r>
+          </w:p>
+          <w:p>
+            <w:pPr>
+              <w:pStyle w:val="ListParagraph"/>
+            </w:pPr>
+          </w:p>
+          <w:p>
+            <w:pPr>
+              <w:pStyle w:val="ListParagraph"/>
+              <w:numPr>
+                <w:ilvl w:val="0"/>
+                <w:numId w:val="2"/>
+              </w:numPr>
+            </w:pPr>
+            <w:r>
+              <w:t xml:space="preserve">Tester interacts with software as a real user so that they are able to </w:t>
+            </w:r>
+            <w:r>
+              <w:t>discover usability and user interface issue.</w:t>
+            </w:r>
+          </w:p>
+          <w:p/>
+        </w:tc>
+      </w:tr>
+      <w:tr>
+        <w:tc>
+          <w:tcPr>
+            <w:tcW w:w="9350" w:type="dxa"/>
+          </w:tcPr>
+          <w:p>
+            <w:pPr>
+              <w:pStyle w:val="ListParagraph"/>
+              <w:numPr>
+                <w:ilvl w:val="0"/>
+                <w:numId w:val="1"/>
+              </w:numPr>
+            </w:pPr>
+            <w:r>
+              <w:t>What are the disadvantages of manual testing?</w:t>
+            </w:r>
+          </w:p>
+          <w:p>
+            <w:pPr>
+              <w:pStyle w:val="ListParagraph"/>
+            </w:pPr>
+          </w:p>
+          <w:p>
+            <w:pPr>
+              <w:pStyle w:val="ListParagraph"/>
+              <w:numPr>
+                <w:ilvl w:val="0"/>
+                <w:numId w:val="2"/>
+              </w:numPr>
+            </w:pPr>
+          </w:p>
+        </w:tc>
+      </w:tr>
+      <w:tr>
+        <w:tc>
+          <w:tcPr>
+            <w:tcW w:w="9350" w:type="dxa"/>
+          </w:tcPr>
+          <w:p>
+            <w:pPr>
+              <w:pStyle w:val="ListParagraph"/>
+              <w:numPr>
+                <w:ilvl w:val="0"/>
+                <w:numId w:val="1"/>
+              </w:numPr>
+            </w:pPr>
+          </w:p>
+        </w:tc>
+      </w:tr>
+      <w:tr>
+        <w:tc>
+          <w:tcPr>
+            <w:tcW w:w="9350" w:type="dxa"/>
+          </w:tcPr>
+          <w:p>
+            <w:pPr>
+              <w:pStyle w:val="ListParagraph"/>
+              <w:numPr>
+                <w:ilvl w:val="0"/>
+                <w:numId w:val="1"/>
+              </w:numPr>
+            </w:pPr>
+          </w:p>
+        </w:tc>
+      </w:tr>
+      <w:tr>
+        <w:tc>
+          <w:tcPr>
+            <w:tcW w:w="9350" w:type="dxa"/>
+          </w:tcPr>
+          <w:p>
+            <w:pPr>
+              <w:pStyle w:val="ListParagraph"/>
+              <w:numPr>
+                <w:ilvl w:val="0"/>
+                <w:numId w:val="1"/>
+              </w:numPr>
+            </w:pPr>
+          </w:p>
+        </w:tc>
+      </w:tr>
+      <w:tr>
+        <w:tc>
+          <w:tcPr>
+            <w:tcW w:w="9350" w:type="dxa"/>
+          </w:tcPr>
+          <w:p>
+            <w:pPr>
+              <w:pStyle w:val="ListParagraph"/>
+              <w:numPr>
+                <w:ilvl w:val="0"/>
+                <w:numId w:val="1"/>
+              </w:numPr>
+            </w:pPr>
+          </w:p>
+        </w:tc>
+      </w:tr>
+      <w:tr>
+        <w:tc>
+          <w:tcPr>
+            <w:tcW w:w="9350" w:type="dxa"/>
+          </w:tcPr>
+          <w:p>
+            <w:pPr>
+              <w:pStyle w:val="ListParagraph"/>
+              <w:numPr>
+                <w:ilvl w:val="0"/>
+                <w:numId w:val="1"/>
+              </w:numPr>
+            </w:pPr>
+          </w:p>
+        </w:tc>
+      </w:tr>
+      <w:tr>
+        <w:tc>
+          <w:tcPr>
+            <w:tcW w:w="9350" w:type="dxa"/>
+          </w:tcPr>
+          <w:p>
+            <w:pPr>
+              <w:pStyle w:val="ListParagraph"/>
+              <w:numPr>
+                <w:ilvl w:val="0"/>
+                <w:numId w:val="1"/>
+              </w:numPr>
+            </w:pPr>
+          </w:p>
+        </w:tc>
+      </w:tr>
+      <w:tr>
+        <w:tc>
+          <w:tcPr>
+            <w:tcW w:w="9350" w:type="dxa"/>
+          </w:tcPr>
+          <w:p>
+            <w:pPr>
+              <w:pStyle w:val="ListParagraph"/>
+              <w:numPr>
+                <w:ilvl w:val="0"/>
+                <w:numId w:val="1"/>
+              </w:numPr>
+            </w:pPr>
+          </w:p>
+        </w:tc>
+      </w:tr>
+      <w:tr>
+        <w:tc>
+          <w:tcPr>
+            <w:tcW w:w="9350" w:type="dxa"/>
+          </w:tcPr>
+          <w:p>
+            <w:pPr>
+              <w:pStyle w:val="ListParagraph"/>
+              <w:numPr>
+                <w:ilvl w:val="0"/>
+                <w:numId w:val="1"/>
+              </w:numPr>
+            </w:pPr>
+          </w:p>
+        </w:tc>
+      </w:tr>
+      <w:tr>
+        <w:tc>
+          <w:tcPr>
+            <w:tcW w:w="9350" w:type="dxa"/>
+          </w:tcPr>
+          <w:p>
+            <w:pPr>
+              <w:pStyle w:val="ListParagraph"/>
+              <w:numPr>
+                <w:ilvl w:val="0"/>
+                <w:numId w:val="1"/>
+              </w:numPr>
+            </w:pPr>
+          </w:p>
+        </w:tc>
+      </w:tr>
+      <w:tr>
+        <w:tc>
+          <w:tcPr>
+            <w:tcW w:w="9350" w:type="dxa"/>
+          </w:tcPr>
+          <w:p>
+            <w:pPr>
+              <w:pStyle w:val="ListParagraph"/>
+              <w:numPr>
+                <w:ilvl w:val="0"/>
+                <w:numId w:val="1"/>
+              </w:numPr>
+            </w:pPr>
+          </w:p>
+        </w:tc>
+      </w:tr>
+      <w:tr>
+        <w:tc>
+          <w:tcPr>
+            <w:tcW w:w="9350" w:type="dxa"/>
+          </w:tcPr>
+          <w:p>
+            <w:pPr>
+              <w:pStyle w:val="ListParagraph"/>
+              <w:numPr>
+                <w:ilvl w:val="0"/>
+                <w:numId w:val="1"/>
+              </w:numPr>
+            </w:pPr>
+          </w:p>
         </w:tc>
       </w:tr>
     </w:tbl>
     <w:p/>
     <w:sectPr>
-      <w:headerReference w:type="default" r:id="rId7"/>
+      <w:headerReference w:type="default" r:id="rId8"/>
       <w:pgSz w:w="12240" w:h="15840"/>
       <w:pgMar w:top="1440" w:right="1440" w:bottom="1440" w:left="1440" w:header="708" w:footer="708" w:gutter="0"/>
       <w:cols w:space="708"/>
@@ -680,6 +2378,410 @@
       </w:rPr>
     </w:lvl>
   </w:abstractNum>
+  <w:abstractNum w:abstractNumId="3" w15:restartNumberingAfterBreak="0">
+    <w:nsid w:val="1BAC5698"/>
+    <w:multiLevelType w:val="hybridMultilevel"/>
+    <w:tmpl w:val="CAFA8C26"/>
+    <w:lvl w:ilvl="0" w:tplc="9E4E8E98">
+      <w:start w:val="7"/>
+      <w:numFmt w:val="bullet"/>
+      <w:lvlText w:val="&gt;"/>
+      <w:lvlJc w:val="left"/>
+      <w:pPr>
+        <w:ind w:left="720" w:hanging="360"/>
+      </w:pPr>
+      <w:rPr>
+        <w:rFonts w:ascii="Calibri" w:eastAsiaTheme="minorHAnsi" w:hAnsi="Calibri" w:cs="Calibri" w:hint="default"/>
+      </w:rPr>
+    </w:lvl>
+    <w:lvl w:ilvl="1" w:tplc="10090003" w:tentative="1">
+      <w:start w:val="1"/>
+      <w:numFmt w:val="bullet"/>
+      <w:lvlText w:val="o"/>
+      <w:lvlJc w:val="left"/>
+      <w:pPr>
+        <w:ind w:left="1440" w:hanging="360"/>
+      </w:pPr>
+      <w:rPr>
+        <w:rFonts w:ascii="Courier New" w:hAnsi="Courier New" w:cs="Courier New" w:hint="default"/>
+      </w:rPr>
+    </w:lvl>
+    <w:lvl w:ilvl="2" w:tplc="10090005" w:tentative="1">
+      <w:start w:val="1"/>
+      <w:numFmt w:val="bullet"/>
+      <w:lvlText w:val=""/>
+      <w:lvlJc w:val="left"/>
+      <w:pPr>
+        <w:ind w:left="2160" w:hanging="360"/>
+      </w:pPr>
+      <w:rPr>
+        <w:rFonts w:ascii="Wingdings" w:hAnsi="Wingdings" w:hint="default"/>
+      </w:rPr>
+    </w:lvl>
+    <w:lvl w:ilvl="3" w:tplc="10090001" w:tentative="1">
+      <w:start w:val="1"/>
+      <w:numFmt w:val="bullet"/>
+      <w:lvlText w:val=""/>
+      <w:lvlJc w:val="left"/>
+      <w:pPr>
+        <w:ind w:left="2880" w:hanging="360"/>
+      </w:pPr>
+      <w:rPr>
+        <w:rFonts w:ascii="Symbol" w:hAnsi="Symbol" w:hint="default"/>
+      </w:rPr>
+    </w:lvl>
+    <w:lvl w:ilvl="4" w:tplc="10090003" w:tentative="1">
+      <w:start w:val="1"/>
+      <w:numFmt w:val="bullet"/>
+      <w:lvlText w:val="o"/>
+      <w:lvlJc w:val="left"/>
+      <w:pPr>
+        <w:ind w:left="3600" w:hanging="360"/>
+      </w:pPr>
+      <w:rPr>
+        <w:rFonts w:ascii="Courier New" w:hAnsi="Courier New" w:cs="Courier New" w:hint="default"/>
+      </w:rPr>
+    </w:lvl>
+    <w:lvl w:ilvl="5" w:tplc="10090005" w:tentative="1">
+      <w:start w:val="1"/>
+      <w:numFmt w:val="bullet"/>
+      <w:lvlText w:val=""/>
+      <w:lvlJc w:val="left"/>
+      <w:pPr>
+        <w:ind w:left="4320" w:hanging="360"/>
+      </w:pPr>
+      <w:rPr>
+        <w:rFonts w:ascii="Wingdings" w:hAnsi="Wingdings" w:hint="default"/>
+      </w:rPr>
+    </w:lvl>
+    <w:lvl w:ilvl="6" w:tplc="10090001" w:tentative="1">
+      <w:start w:val="1"/>
+      <w:numFmt w:val="bullet"/>
+      <w:lvlText w:val=""/>
+      <w:lvlJc w:val="left"/>
+      <w:pPr>
+        <w:ind w:left="5040" w:hanging="360"/>
+      </w:pPr>
+      <w:rPr>
+        <w:rFonts w:ascii="Symbol" w:hAnsi="Symbol" w:hint="default"/>
+      </w:rPr>
+    </w:lvl>
+    <w:lvl w:ilvl="7" w:tplc="10090003" w:tentative="1">
+      <w:start w:val="1"/>
+      <w:numFmt w:val="bullet"/>
+      <w:lvlText w:val="o"/>
+      <w:lvlJc w:val="left"/>
+      <w:pPr>
+        <w:ind w:left="5760" w:hanging="360"/>
+      </w:pPr>
+      <w:rPr>
+        <w:rFonts w:ascii="Courier New" w:hAnsi="Courier New" w:cs="Courier New" w:hint="default"/>
+      </w:rPr>
+    </w:lvl>
+    <w:lvl w:ilvl="8" w:tplc="10090005" w:tentative="1">
+      <w:start w:val="1"/>
+      <w:numFmt w:val="bullet"/>
+      <w:lvlText w:val=""/>
+      <w:lvlJc w:val="left"/>
+      <w:pPr>
+        <w:ind w:left="6480" w:hanging="360"/>
+      </w:pPr>
+      <w:rPr>
+        <w:rFonts w:ascii="Wingdings" w:hAnsi="Wingdings" w:hint="default"/>
+      </w:rPr>
+    </w:lvl>
+  </w:abstractNum>
+  <w:abstractNum w:abstractNumId="4" w15:restartNumberingAfterBreak="0">
+    <w:nsid w:val="3DED6E75"/>
+    <w:multiLevelType w:val="hybridMultilevel"/>
+    <w:tmpl w:val="4060EE00"/>
+    <w:lvl w:ilvl="0" w:tplc="0E52C6CE">
+      <w:start w:val="1"/>
+      <w:numFmt w:val="bullet"/>
+      <w:lvlText w:val="-"/>
+      <w:lvlJc w:val="left"/>
+      <w:pPr>
+        <w:ind w:left="1080" w:hanging="360"/>
+      </w:pPr>
+      <w:rPr>
+        <w:rFonts w:ascii="Calibri" w:eastAsiaTheme="minorHAnsi" w:hAnsi="Calibri" w:cs="Calibri" w:hint="default"/>
+      </w:rPr>
+    </w:lvl>
+    <w:lvl w:ilvl="1" w:tplc="10090003" w:tentative="1">
+      <w:start w:val="1"/>
+      <w:numFmt w:val="bullet"/>
+      <w:lvlText w:val="o"/>
+      <w:lvlJc w:val="left"/>
+      <w:pPr>
+        <w:ind w:left="1800" w:hanging="360"/>
+      </w:pPr>
+      <w:rPr>
+        <w:rFonts w:ascii="Courier New" w:hAnsi="Courier New" w:cs="Courier New" w:hint="default"/>
+      </w:rPr>
+    </w:lvl>
+    <w:lvl w:ilvl="2" w:tplc="10090005" w:tentative="1">
+      <w:start w:val="1"/>
+      <w:numFmt w:val="bullet"/>
+      <w:lvlText w:val=""/>
+      <w:lvlJc w:val="left"/>
+      <w:pPr>
+        <w:ind w:left="2520" w:hanging="360"/>
+      </w:pPr>
+      <w:rPr>
+        <w:rFonts w:ascii="Wingdings" w:hAnsi="Wingdings" w:hint="default"/>
+      </w:rPr>
+    </w:lvl>
+    <w:lvl w:ilvl="3" w:tplc="10090001" w:tentative="1">
+      <w:start w:val="1"/>
+      <w:numFmt w:val="bullet"/>
+      <w:lvlText w:val=""/>
+      <w:lvlJc w:val="left"/>
+      <w:pPr>
+        <w:ind w:left="3240" w:hanging="360"/>
+      </w:pPr>
+      <w:rPr>
+        <w:rFonts w:ascii="Symbol" w:hAnsi="Symbol" w:hint="default"/>
+      </w:rPr>
+    </w:lvl>
+    <w:lvl w:ilvl="4" w:tplc="10090003" w:tentative="1">
+      <w:start w:val="1"/>
+      <w:numFmt w:val="bullet"/>
+      <w:lvlText w:val="o"/>
+      <w:lvlJc w:val="left"/>
+      <w:pPr>
+        <w:ind w:left="3960" w:hanging="360"/>
+      </w:pPr>
+      <w:rPr>
+        <w:rFonts w:ascii="Courier New" w:hAnsi="Courier New" w:cs="Courier New" w:hint="default"/>
+      </w:rPr>
+    </w:lvl>
+    <w:lvl w:ilvl="5" w:tplc="10090005" w:tentative="1">
+      <w:start w:val="1"/>
+      <w:numFmt w:val="bullet"/>
+      <w:lvlText w:val=""/>
+      <w:lvlJc w:val="left"/>
+      <w:pPr>
+        <w:ind w:left="4680" w:hanging="360"/>
+      </w:pPr>
+      <w:rPr>
+        <w:rFonts w:ascii="Wingdings" w:hAnsi="Wingdings" w:hint="default"/>
+      </w:rPr>
+    </w:lvl>
+    <w:lvl w:ilvl="6" w:tplc="10090001" w:tentative="1">
+      <w:start w:val="1"/>
+      <w:numFmt w:val="bullet"/>
+      <w:lvlText w:val=""/>
+      <w:lvlJc w:val="left"/>
+      <w:pPr>
+        <w:ind w:left="5400" w:hanging="360"/>
+      </w:pPr>
+      <w:rPr>
+        <w:rFonts w:ascii="Symbol" w:hAnsi="Symbol" w:hint="default"/>
+      </w:rPr>
+    </w:lvl>
+    <w:lvl w:ilvl="7" w:tplc="10090003" w:tentative="1">
+      <w:start w:val="1"/>
+      <w:numFmt w:val="bullet"/>
+      <w:lvlText w:val="o"/>
+      <w:lvlJc w:val="left"/>
+      <w:pPr>
+        <w:ind w:left="6120" w:hanging="360"/>
+      </w:pPr>
+      <w:rPr>
+        <w:rFonts w:ascii="Courier New" w:hAnsi="Courier New" w:cs="Courier New" w:hint="default"/>
+      </w:rPr>
+    </w:lvl>
+    <w:lvl w:ilvl="8" w:tplc="10090005" w:tentative="1">
+      <w:start w:val="1"/>
+      <w:numFmt w:val="bullet"/>
+      <w:lvlText w:val=""/>
+      <w:lvlJc w:val="left"/>
+      <w:pPr>
+        <w:ind w:left="6840" w:hanging="360"/>
+      </w:pPr>
+      <w:rPr>
+        <w:rFonts w:ascii="Wingdings" w:hAnsi="Wingdings" w:hint="default"/>
+      </w:rPr>
+    </w:lvl>
+  </w:abstractNum>
+  <w:abstractNum w:abstractNumId="5" w15:restartNumberingAfterBreak="0">
+    <w:nsid w:val="4F76186E"/>
+    <w:multiLevelType w:val="hybridMultilevel"/>
+    <w:tmpl w:val="493850EA"/>
+    <w:lvl w:ilvl="0" w:tplc="1009000F">
+      <w:start w:val="1"/>
+      <w:numFmt w:val="decimal"/>
+      <w:lvlText w:val="%1."/>
+      <w:lvlJc w:val="left"/>
+      <w:pPr>
+        <w:ind w:left="720" w:hanging="360"/>
+      </w:pPr>
+      <w:rPr>
+        <w:rFonts w:hint="default"/>
+      </w:rPr>
+    </w:lvl>
+    <w:lvl w:ilvl="1" w:tplc="10090019" w:tentative="1">
+      <w:start w:val="1"/>
+      <w:numFmt w:val="lowerLetter"/>
+      <w:lvlText w:val="%2."/>
+      <w:lvlJc w:val="left"/>
+      <w:pPr>
+        <w:ind w:left="1440" w:hanging="360"/>
+      </w:pPr>
+    </w:lvl>
+    <w:lvl w:ilvl="2" w:tplc="1009001B" w:tentative="1">
+      <w:start w:val="1"/>
+      <w:numFmt w:val="lowerRoman"/>
+      <w:lvlText w:val="%3."/>
+      <w:lvlJc w:val="right"/>
+      <w:pPr>
+        <w:ind w:left="2160" w:hanging="180"/>
+      </w:pPr>
+    </w:lvl>
+    <w:lvl w:ilvl="3" w:tplc="1009000F" w:tentative="1">
+      <w:start w:val="1"/>
+      <w:numFmt w:val="decimal"/>
+      <w:lvlText w:val="%4."/>
+      <w:lvlJc w:val="left"/>
+      <w:pPr>
+        <w:ind w:left="2880" w:hanging="360"/>
+      </w:pPr>
+    </w:lvl>
+    <w:lvl w:ilvl="4" w:tplc="10090019" w:tentative="1">
+      <w:start w:val="1"/>
+      <w:numFmt w:val="lowerLetter"/>
+      <w:lvlText w:val="%5."/>
+      <w:lvlJc w:val="left"/>
+      <w:pPr>
+        <w:ind w:left="3600" w:hanging="360"/>
+      </w:pPr>
+    </w:lvl>
+    <w:lvl w:ilvl="5" w:tplc="1009001B" w:tentative="1">
+      <w:start w:val="1"/>
+      <w:numFmt w:val="lowerRoman"/>
+      <w:lvlText w:val="%6."/>
+      <w:lvlJc w:val="right"/>
+      <w:pPr>
+        <w:ind w:left="4320" w:hanging="180"/>
+      </w:pPr>
+    </w:lvl>
+    <w:lvl w:ilvl="6" w:tplc="1009000F" w:tentative="1">
+      <w:start w:val="1"/>
+      <w:numFmt w:val="decimal"/>
+      <w:lvlText w:val="%7."/>
+      <w:lvlJc w:val="left"/>
+      <w:pPr>
+        <w:ind w:left="5040" w:hanging="360"/>
+      </w:pPr>
+    </w:lvl>
+    <w:lvl w:ilvl="7" w:tplc="10090019" w:tentative="1">
+      <w:start w:val="1"/>
+      <w:numFmt w:val="lowerLetter"/>
+      <w:lvlText w:val="%8."/>
+      <w:lvlJc w:val="left"/>
+      <w:pPr>
+        <w:ind w:left="5760" w:hanging="360"/>
+      </w:pPr>
+    </w:lvl>
+    <w:lvl w:ilvl="8" w:tplc="1009001B" w:tentative="1">
+      <w:start w:val="1"/>
+      <w:numFmt w:val="lowerRoman"/>
+      <w:lvlText w:val="%9."/>
+      <w:lvlJc w:val="right"/>
+      <w:pPr>
+        <w:ind w:left="6480" w:hanging="180"/>
+      </w:pPr>
+    </w:lvl>
+  </w:abstractNum>
+  <w:abstractNum w:abstractNumId="6" w15:restartNumberingAfterBreak="0">
+    <w:nsid w:val="78D90039"/>
+    <w:multiLevelType w:val="hybridMultilevel"/>
+    <w:tmpl w:val="08481FE0"/>
+    <w:lvl w:ilvl="0" w:tplc="84403546">
+      <w:start w:val="1"/>
+      <w:numFmt w:val="decimal"/>
+      <w:lvlText w:val="%1)"/>
+      <w:lvlJc w:val="left"/>
+      <w:pPr>
+        <w:ind w:left="1080" w:hanging="360"/>
+      </w:pPr>
+      <w:rPr>
+        <w:rFonts w:hint="default"/>
+      </w:rPr>
+    </w:lvl>
+    <w:lvl w:ilvl="1" w:tplc="10090019" w:tentative="1">
+      <w:start w:val="1"/>
+      <w:numFmt w:val="lowerLetter"/>
+      <w:lvlText w:val="%2."/>
+      <w:lvlJc w:val="left"/>
+      <w:pPr>
+        <w:ind w:left="1800" w:hanging="360"/>
+      </w:pPr>
+    </w:lvl>
+    <w:lvl w:ilvl="2" w:tplc="1009001B" w:tentative="1">
+      <w:start w:val="1"/>
+      <w:numFmt w:val="lowerRoman"/>
+      <w:lvlText w:val="%3."/>
+      <w:lvlJc w:val="right"/>
+      <w:pPr>
+        <w:ind w:left="2520" w:hanging="180"/>
+      </w:pPr>
+    </w:lvl>
+    <w:lvl w:ilvl="3" w:tplc="1009000F" w:tentative="1">
+      <w:start w:val="1"/>
+      <w:numFmt w:val="decimal"/>
+      <w:lvlText w:val="%4."/>
+      <w:lvlJc w:val="left"/>
+      <w:pPr>
+        <w:ind w:left="3240" w:hanging="360"/>
+      </w:pPr>
+    </w:lvl>
+    <w:lvl w:ilvl="4" w:tplc="10090019" w:tentative="1">
+      <w:start w:val="1"/>
+      <w:numFmt w:val="lowerLetter"/>
+      <w:lvlText w:val="%5."/>
+      <w:lvlJc w:val="left"/>
+      <w:pPr>
+        <w:ind w:left="3960" w:hanging="360"/>
+      </w:pPr>
+    </w:lvl>
+    <w:lvl w:ilvl="5" w:tplc="1009001B" w:tentative="1">
+      <w:start w:val="1"/>
+      <w:numFmt w:val="lowerRoman"/>
+      <w:lvlText w:val="%6."/>
+      <w:lvlJc w:val="right"/>
+      <w:pPr>
+        <w:ind w:left="4680" w:hanging="180"/>
+      </w:pPr>
+    </w:lvl>
+    <w:lvl w:ilvl="6" w:tplc="1009000F" w:tentative="1">
+      <w:start w:val="1"/>
+      <w:numFmt w:val="decimal"/>
+      <w:lvlText w:val="%7."/>
+      <w:lvlJc w:val="left"/>
+      <w:pPr>
+        <w:ind w:left="5400" w:hanging="360"/>
+      </w:pPr>
+    </w:lvl>
+    <w:lvl w:ilvl="7" w:tplc="10090019" w:tentative="1">
+      <w:start w:val="1"/>
+      <w:numFmt w:val="lowerLetter"/>
+      <w:lvlText w:val="%8."/>
+      <w:lvlJc w:val="left"/>
+      <w:pPr>
+        <w:ind w:left="6120" w:hanging="360"/>
+      </w:pPr>
+    </w:lvl>
+    <w:lvl w:ilvl="8" w:tplc="1009001B" w:tentative="1">
+      <w:start w:val="1"/>
+      <w:numFmt w:val="lowerRoman"/>
+      <w:lvlText w:val="%9."/>
+      <w:lvlJc w:val="right"/>
+      <w:pPr>
+        <w:ind w:left="6840" w:hanging="180"/>
+      </w:pPr>
+    </w:lvl>
+  </w:abstractNum>
   <w:num w:numId="1">
     <w:abstractNumId w:val="1"/>
   </w:num>
@@ -688,6 +2790,18 @@
   </w:num>
   <w:num w:numId="3">
     <w:abstractNumId w:val="0"/>
+  </w:num>
+  <w:num w:numId="4">
+    <w:abstractNumId w:val="6"/>
+  </w:num>
+  <w:num w:numId="5">
+    <w:abstractNumId w:val="5"/>
+  </w:num>
+  <w:num w:numId="6">
+    <w:abstractNumId w:val="4"/>
+  </w:num>
+  <w:num w:numId="7">
+    <w:abstractNumId w:val="3"/>
   </w:num>
 </w:numbering>
 </file>

</xml_diff>